<commit_message>
Added img link to answers
</commit_message>
<xml_diff>
--- a/IntroductionToMathematicalThinking/Finals/Week9-TestFlightProblemSet-Answers.docx
+++ b/IntroductionToMathematicalThinking/Finals/Week9-TestFlightProblemSet-Answers.docx
@@ -50,8 +50,232 @@
           <w:rFonts w:ascii="Cambria Math" w:hAnsi="Cambria Math"/>
           <w:sz w:val="20"/>
         </w:rPr>
+        <w:t>Answer images:</w:t>
+      </w:r>
+    </w:p>
+    <w:p>
+      <w:pPr>
+        <w:pStyle w:val="ListParagraph"/>
+        <w:numPr>
+          <w:ilvl w:val="0"/>
+          <w:numId w:val="8"/>
+        </w:numPr>
+        <w:rPr>
+          <w:rFonts w:ascii="Cambria Math" w:hAnsi="Cambria Math"/>
+          <w:sz w:val="20"/>
+        </w:rPr>
+      </w:pPr>
+      <w:r>
+        <w:rPr>
+          <w:rFonts w:ascii="Cambria Math" w:hAnsi="Cambria Math"/>
+          <w:sz w:val="20"/>
+        </w:rPr>
+        <w:t>http://i.imgur.com/7VrWs38.png</w:t>
+      </w:r>
+    </w:p>
+    <w:p>
+      <w:pPr>
+        <w:pStyle w:val="ListParagraph"/>
+        <w:numPr>
+          <w:ilvl w:val="0"/>
+          <w:numId w:val="8"/>
+        </w:numPr>
+        <w:rPr>
+          <w:rFonts w:ascii="Cambria Math" w:hAnsi="Cambria Math"/>
+          <w:sz w:val="20"/>
+        </w:rPr>
+      </w:pPr>
+      <w:r>
+        <w:rPr>
+          <w:rFonts w:ascii="Cambria Math" w:hAnsi="Cambria Math"/>
+          <w:sz w:val="20"/>
+        </w:rPr>
+        <w:t>http://i.imgur.com/VtASpIX.png</w:t>
+      </w:r>
+    </w:p>
+    <w:p>
+      <w:pPr>
+        <w:pStyle w:val="ListParagraph"/>
+        <w:numPr>
+          <w:ilvl w:val="0"/>
+          <w:numId w:val="8"/>
+        </w:numPr>
+        <w:rPr>
+          <w:rFonts w:ascii="Cambria Math" w:hAnsi="Cambria Math"/>
+          <w:sz w:val="20"/>
+        </w:rPr>
+      </w:pPr>
+      <w:r>
+        <w:rPr>
+          <w:rFonts w:ascii="Cambria Math" w:hAnsi="Cambria Math"/>
+          <w:sz w:val="20"/>
+        </w:rPr>
+        <w:t>http://i.imgur.com/Z7zYt2J.png</w:t>
+      </w:r>
+    </w:p>
+    <w:p>
+      <w:pPr>
+        <w:pStyle w:val="ListParagraph"/>
+        <w:numPr>
+          <w:ilvl w:val="0"/>
+          <w:numId w:val="8"/>
+        </w:numPr>
+        <w:rPr>
+          <w:rFonts w:ascii="Cambria Math" w:hAnsi="Cambria Math"/>
+          <w:sz w:val="20"/>
+        </w:rPr>
+      </w:pPr>
+      <w:r>
+        <w:rPr>
+          <w:rFonts w:ascii="Cambria Math" w:hAnsi="Cambria Math"/>
+          <w:sz w:val="20"/>
+        </w:rPr>
+        <w:t>http://i.imgur.com/GJqIka2.png</w:t>
+      </w:r>
+      <w:r>
+        <w:rPr>
+          <w:rFonts w:ascii="Cambria Math" w:hAnsi="Cambria Math"/>
+          <w:sz w:val="20"/>
+        </w:rPr>
+        <w:t xml:space="preserve"> </w:t>
+      </w:r>
+    </w:p>
+    <w:p>
+      <w:pPr>
+        <w:pStyle w:val="ListParagraph"/>
+        <w:numPr>
+          <w:ilvl w:val="0"/>
+          <w:numId w:val="8"/>
+        </w:numPr>
+        <w:rPr>
+          <w:rFonts w:ascii="Cambria Math" w:hAnsi="Cambria Math"/>
+          <w:sz w:val="20"/>
+        </w:rPr>
+      </w:pPr>
+      <w:r>
+        <w:rPr>
+          <w:rFonts w:ascii="Cambria Math" w:hAnsi="Cambria Math"/>
+          <w:sz w:val="20"/>
+        </w:rPr>
+        <w:t>http://i.imgur.com/vz7Qmnt.png</w:t>
+      </w:r>
+    </w:p>
+    <w:p>
+      <w:pPr>
+        <w:pStyle w:val="ListParagraph"/>
+        <w:numPr>
+          <w:ilvl w:val="0"/>
+          <w:numId w:val="8"/>
+        </w:numPr>
+        <w:rPr>
+          <w:rFonts w:ascii="Cambria Math" w:hAnsi="Cambria Math"/>
+          <w:sz w:val="20"/>
+        </w:rPr>
+      </w:pPr>
+      <w:r>
+        <w:rPr>
+          <w:rFonts w:ascii="Cambria Math" w:hAnsi="Cambria Math"/>
+          <w:sz w:val="20"/>
+        </w:rPr>
+        <w:t>http://i.imgur.com/6rn6Svl.png</w:t>
+      </w:r>
+    </w:p>
+    <w:p>
+      <w:pPr>
+        <w:pStyle w:val="ListParagraph"/>
+        <w:numPr>
+          <w:ilvl w:val="0"/>
+          <w:numId w:val="8"/>
+        </w:numPr>
+        <w:rPr>
+          <w:rFonts w:ascii="Cambria Math" w:hAnsi="Cambria Math"/>
+          <w:sz w:val="20"/>
+        </w:rPr>
+      </w:pPr>
+      <w:r>
+        <w:rPr>
+          <w:rFonts w:ascii="Cambria Math" w:hAnsi="Cambria Math"/>
+          <w:sz w:val="20"/>
+        </w:rPr>
+        <w:t>http://i.imgur.com/7Fb2nwe.png</w:t>
+      </w:r>
+    </w:p>
+    <w:p>
+      <w:pPr>
+        <w:pStyle w:val="ListParagraph"/>
+        <w:numPr>
+          <w:ilvl w:val="0"/>
+          <w:numId w:val="8"/>
+        </w:numPr>
+        <w:rPr>
+          <w:rFonts w:ascii="Cambria Math" w:hAnsi="Cambria Math"/>
+          <w:sz w:val="20"/>
+        </w:rPr>
+      </w:pPr>
+      <w:r>
+        <w:rPr>
+          <w:rFonts w:ascii="Cambria Math" w:hAnsi="Cambria Math"/>
+          <w:sz w:val="20"/>
+        </w:rPr>
+        <w:t>http://i.imgur.com/E50TRqu.png</w:t>
+      </w:r>
+    </w:p>
+    <w:p>
+      <w:pPr>
+        <w:pStyle w:val="ListParagraph"/>
+        <w:numPr>
+          <w:ilvl w:val="0"/>
+          <w:numId w:val="8"/>
+        </w:numPr>
+        <w:rPr>
+          <w:rFonts w:ascii="Cambria Math" w:hAnsi="Cambria Math"/>
+          <w:sz w:val="20"/>
+        </w:rPr>
+      </w:pPr>
+      <w:r>
+        <w:rPr>
+          <w:rFonts w:ascii="Cambria Math" w:hAnsi="Cambria Math"/>
+          <w:sz w:val="20"/>
+        </w:rPr>
+        <w:t>http://i.imgur.com/8Rxc2Lb.png</w:t>
+      </w:r>
+    </w:p>
+    <w:p>
+      <w:pPr>
+        <w:pStyle w:val="ListParagraph"/>
+        <w:numPr>
+          <w:ilvl w:val="0"/>
+          <w:numId w:val="8"/>
+        </w:numPr>
+        <w:rPr>
+          <w:rFonts w:ascii="Cambria Math" w:hAnsi="Cambria Math"/>
+          <w:sz w:val="20"/>
+        </w:rPr>
+      </w:pPr>
+      <w:r>
+        <w:rPr>
+          <w:rFonts w:ascii="Cambria Math" w:hAnsi="Cambria Math"/>
+          <w:sz w:val="20"/>
+        </w:rPr>
+        <w:t>http://i.imgur.com/o1op8sY.png</w:t>
+      </w:r>
+    </w:p>
+    <w:p>
+      <w:pPr>
+        <w:rPr>
+          <w:rFonts w:ascii="Cambria Math" w:hAnsi="Cambria Math"/>
+          <w:sz w:val="20"/>
+        </w:rPr>
+      </w:pPr>
+      <w:r>
+        <w:rPr>
+          <w:rFonts w:ascii="Cambria Math" w:hAnsi="Cambria Math"/>
+          <w:sz w:val="20"/>
+        </w:rPr>
         <w:br w:type="page"/>
       </w:r>
+      <w:bookmarkStart w:id="0" w:name="_GoBack"/>
+      <w:bookmarkEnd w:id="0"/>
     </w:p>
     <w:p>
       <w:pPr>
@@ -5512,15 +5736,7 @@
           <w:sz w:val="20"/>
           <w:szCs w:val="20"/>
         </w:rPr>
-        <w:t xml:space="preserve">Proof 3: by theorem 2, </w:t>
-      </w:r>
-      <w:r>
-        <w:rPr>
-          <w:rFonts w:ascii="Cambria Math" w:hAnsi="Cambria Math"/>
-          <w:sz w:val="20"/>
-          <w:szCs w:val="20"/>
-        </w:rPr>
-        <w:t xml:space="preserve">lim </w:t>
+        <w:t xml:space="preserve">Proof 3: by theorem 2, lim </w:t>
       </w:r>
       <w:r>
         <w:rPr>
@@ -5715,14 +5931,7 @@
           <w:rFonts w:ascii="Cambria Math" w:hAnsi="Cambria Math" w:cs="Cambria Math"/>
           <w:sz w:val="20"/>
         </w:rPr>
-        <w:t>.</w:t>
-      </w:r>
-      <w:r>
-        <w:rPr>
-          <w:rFonts w:ascii="Cambria Math" w:hAnsi="Cambria Math" w:cs="Cambria Math"/>
-          <w:sz w:val="20"/>
-        </w:rPr>
-        <w:t xml:space="preserve"> The final proof is complete.</w:t>
+        <w:t>. The final proof is complete.</w:t>
       </w:r>
     </w:p>
     <w:p>
@@ -5935,28 +6144,7 @@
           <w:rFonts w:ascii="Cambria Math" w:hAnsi="Cambria Math" w:cs="Cambria Math"/>
           <w:sz w:val="20"/>
         </w:rPr>
-        <w:t>=[</w:t>
-      </w:r>
-      <w:r>
-        <w:rPr>
-          <w:rFonts w:ascii="Cambria Math" w:hAnsi="Cambria Math" w:cs="Cambria Math"/>
-          <w:sz w:val="20"/>
-        </w:rPr>
-        <w:t>0,1/n</w:t>
-      </w:r>
-      <w:r>
-        <w:rPr>
-          <w:rFonts w:ascii="Cambria Math" w:hAnsi="Cambria Math" w:cs="Cambria Math"/>
-          <w:sz w:val="20"/>
-        </w:rPr>
-        <w:t>]</w:t>
-      </w:r>
-      <w:r>
-        <w:rPr>
-          <w:rFonts w:ascii="Cambria Math" w:hAnsi="Cambria Math" w:cs="Cambria Math"/>
-          <w:sz w:val="20"/>
-        </w:rPr>
-        <w:t>. Examples:</w:t>
+        <w:t>=[0,1/n]. Examples:</w:t>
       </w:r>
     </w:p>
     <w:p>
@@ -5992,14 +6180,7 @@
           <w:rFonts w:ascii="Cambria Math" w:hAnsi="Cambria Math" w:cs="Cambria Math"/>
           <w:sz w:val="20"/>
         </w:rPr>
-        <w:t>= [</w:t>
-      </w:r>
-      <w:r>
-        <w:rPr>
-          <w:rFonts w:ascii="Cambria Math" w:hAnsi="Cambria Math" w:cs="Cambria Math"/>
-          <w:sz w:val="20"/>
-        </w:rPr>
-        <w:t>0, 1]</w:t>
+        <w:t>= [0, 1]</w:t>
       </w:r>
     </w:p>
     <w:p>
@@ -7015,31 +7196,7 @@
           <w:sz w:val="20"/>
           <w:szCs w:val="20"/>
         </w:rPr>
-        <w:t xml:space="preserve"> 0}, which is </w:t>
-      </w:r>
-      <w:r>
-        <w:rPr>
-          <w:rFonts w:ascii="Cambria Math" w:hAnsi="Cambria Math"/>
-          <w:sz w:val="20"/>
-          <w:szCs w:val="20"/>
-        </w:rPr>
-        <w:t xml:space="preserve">the unary set with the only element that is both less than or equal and </w:t>
-      </w:r>
-      <w:r>
-        <w:rPr>
-          <w:rFonts w:ascii="Cambria Math" w:hAnsi="Cambria Math"/>
-          <w:sz w:val="20"/>
-          <w:szCs w:val="20"/>
-        </w:rPr>
-        <w:t xml:space="preserve">greater than </w:t>
-      </w:r>
-      <w:r>
-        <w:rPr>
-          <w:rFonts w:ascii="Cambria Math" w:hAnsi="Cambria Math"/>
-          <w:sz w:val="20"/>
-          <w:szCs w:val="20"/>
-        </w:rPr>
-        <w:t>or equal t</w:t>
+        <w:t xml:space="preserve"> 0}, which is the unary set with the only element that is both less than or equal and greater than or equal t</w:t>
       </w:r>
       <w:r>
         <w:rPr>
@@ -7307,8 +7464,6 @@
         </w:rPr>
         <w:t>∞</w:t>
       </w:r>
-      <w:bookmarkStart w:id="0" w:name="_GoBack"/>
-      <w:bookmarkEnd w:id="0"/>
       <w:r>
         <w:rPr>
           <w:rFonts w:ascii="Cambria Math" w:hAnsi="Cambria Math"/>
@@ -7865,6 +8020,92 @@
     </w:lvl>
   </w:abstractNum>
   <w:abstractNum w:abstractNumId="4" w15:restartNumberingAfterBreak="0">
+    <w:nsid w:val="28627E77"/>
+    <w:multiLevelType w:val="hybridMultilevel"/>
+    <w:tmpl w:val="D11E122E"/>
+    <w:lvl w:ilvl="0" w:tplc="0409000F">
+      <w:start w:val="1"/>
+      <w:numFmt w:val="decimal"/>
+      <w:lvlText w:val="%1."/>
+      <w:lvlJc w:val="left"/>
+      <w:pPr>
+        <w:ind w:left="720" w:hanging="360"/>
+      </w:pPr>
+    </w:lvl>
+    <w:lvl w:ilvl="1" w:tplc="04090019" w:tentative="1">
+      <w:start w:val="1"/>
+      <w:numFmt w:val="lowerLetter"/>
+      <w:lvlText w:val="%2."/>
+      <w:lvlJc w:val="left"/>
+      <w:pPr>
+        <w:ind w:left="1440" w:hanging="360"/>
+      </w:pPr>
+    </w:lvl>
+    <w:lvl w:ilvl="2" w:tplc="0409001B" w:tentative="1">
+      <w:start w:val="1"/>
+      <w:numFmt w:val="lowerRoman"/>
+      <w:lvlText w:val="%3."/>
+      <w:lvlJc w:val="right"/>
+      <w:pPr>
+        <w:ind w:left="2160" w:hanging="180"/>
+      </w:pPr>
+    </w:lvl>
+    <w:lvl w:ilvl="3" w:tplc="0409000F" w:tentative="1">
+      <w:start w:val="1"/>
+      <w:numFmt w:val="decimal"/>
+      <w:lvlText w:val="%4."/>
+      <w:lvlJc w:val="left"/>
+      <w:pPr>
+        <w:ind w:left="2880" w:hanging="360"/>
+      </w:pPr>
+    </w:lvl>
+    <w:lvl w:ilvl="4" w:tplc="04090019" w:tentative="1">
+      <w:start w:val="1"/>
+      <w:numFmt w:val="lowerLetter"/>
+      <w:lvlText w:val="%5."/>
+      <w:lvlJc w:val="left"/>
+      <w:pPr>
+        <w:ind w:left="3600" w:hanging="360"/>
+      </w:pPr>
+    </w:lvl>
+    <w:lvl w:ilvl="5" w:tplc="0409001B" w:tentative="1">
+      <w:start w:val="1"/>
+      <w:numFmt w:val="lowerRoman"/>
+      <w:lvlText w:val="%6."/>
+      <w:lvlJc w:val="right"/>
+      <w:pPr>
+        <w:ind w:left="4320" w:hanging="180"/>
+      </w:pPr>
+    </w:lvl>
+    <w:lvl w:ilvl="6" w:tplc="0409000F" w:tentative="1">
+      <w:start w:val="1"/>
+      <w:numFmt w:val="decimal"/>
+      <w:lvlText w:val="%7."/>
+      <w:lvlJc w:val="left"/>
+      <w:pPr>
+        <w:ind w:left="5040" w:hanging="360"/>
+      </w:pPr>
+    </w:lvl>
+    <w:lvl w:ilvl="7" w:tplc="04090019" w:tentative="1">
+      <w:start w:val="1"/>
+      <w:numFmt w:val="lowerLetter"/>
+      <w:lvlText w:val="%8."/>
+      <w:lvlJc w:val="left"/>
+      <w:pPr>
+        <w:ind w:left="5760" w:hanging="360"/>
+      </w:pPr>
+    </w:lvl>
+    <w:lvl w:ilvl="8" w:tplc="0409001B" w:tentative="1">
+      <w:start w:val="1"/>
+      <w:numFmt w:val="lowerRoman"/>
+      <w:lvlText w:val="%9."/>
+      <w:lvlJc w:val="right"/>
+      <w:pPr>
+        <w:ind w:left="6480" w:hanging="180"/>
+      </w:pPr>
+    </w:lvl>
+  </w:abstractNum>
+  <w:abstractNum w:abstractNumId="5" w15:restartNumberingAfterBreak="0">
     <w:nsid w:val="35246D9C"/>
     <w:multiLevelType w:val="hybridMultilevel"/>
     <w:tmpl w:val="6776746E"/>
@@ -7953,7 +8194,7 @@
       </w:pPr>
     </w:lvl>
   </w:abstractNum>
-  <w:abstractNum w:abstractNumId="5" w15:restartNumberingAfterBreak="0">
+  <w:abstractNum w:abstractNumId="6" w15:restartNumberingAfterBreak="0">
     <w:nsid w:val="52AD10C2"/>
     <w:multiLevelType w:val="hybridMultilevel"/>
     <w:tmpl w:val="0A3AC6EA"/>
@@ -8066,7 +8307,7 @@
       </w:rPr>
     </w:lvl>
   </w:abstractNum>
-  <w:abstractNum w:abstractNumId="6" w15:restartNumberingAfterBreak="0">
+  <w:abstractNum w:abstractNumId="7" w15:restartNumberingAfterBreak="0">
     <w:nsid w:val="5E1171CE"/>
     <w:multiLevelType w:val="hybridMultilevel"/>
     <w:tmpl w:val="6A9449FA"/>
@@ -8180,7 +8421,7 @@
     </w:lvl>
   </w:abstractNum>
   <w:num w:numId="1">
-    <w:abstractNumId w:val="4"/>
+    <w:abstractNumId w:val="5"/>
   </w:num>
   <w:num w:numId="2">
     <w:abstractNumId w:val="2"/>
@@ -8195,10 +8436,13 @@
     <w:abstractNumId w:val="1"/>
   </w:num>
   <w:num w:numId="6">
-    <w:abstractNumId w:val="5"/>
+    <w:abstractNumId w:val="6"/>
   </w:num>
   <w:num w:numId="7">
-    <w:abstractNumId w:val="6"/>
+    <w:abstractNumId w:val="7"/>
+  </w:num>
+  <w:num w:numId="8">
+    <w:abstractNumId w:val="4"/>
   </w:num>
 </w:numbering>
 </file>
@@ -8658,6 +8902,29 @@
       </w:tblBorders>
     </w:tblPr>
   </w:style>
+  <w:style w:type="character" w:styleId="Hyperlink">
+    <w:name w:val="Hyperlink"/>
+    <w:basedOn w:val="DefaultParagraphFont"/>
+    <w:uiPriority w:val="99"/>
+    <w:unhideWhenUsed/>
+    <w:rsid w:val="00025EFE"/>
+    <w:rPr>
+      <w:color w:val="0000FF" w:themeColor="hyperlink"/>
+      <w:u w:val="single"/>
+    </w:rPr>
+  </w:style>
+  <w:style w:type="character" w:styleId="Mention">
+    <w:name w:val="Mention"/>
+    <w:basedOn w:val="DefaultParagraphFont"/>
+    <w:uiPriority w:val="99"/>
+    <w:semiHidden/>
+    <w:unhideWhenUsed/>
+    <w:rsid w:val="00025EFE"/>
+    <w:rPr>
+      <w:color w:val="2B579A"/>
+      <w:shd w:val="clear" w:color="auto" w:fill="E6E6E6"/>
+    </w:rPr>
+  </w:style>
 </w:styles>
 </file>
 
@@ -8949,7 +9216,7 @@
 </file>
 
 <file path=customXml/itemProps1.xml><?xml version="1.0" encoding="utf-8"?>
-<ds:datastoreItem xmlns:ds="http://schemas.openxmlformats.org/officeDocument/2006/customXml" ds:itemID="{2B3A69C5-3ABC-41A7-BF2A-6ABB470CB0CA}">
+<ds:datastoreItem xmlns:ds="http://schemas.openxmlformats.org/officeDocument/2006/customXml" ds:itemID="{794268D1-4034-4F80-9F93-BC03B8CEDEBB}">
   <ds:schemaRefs>
     <ds:schemaRef ds:uri="http://schemas.openxmlformats.org/officeDocument/2006/bibliography"/>
   </ds:schemaRefs>

</xml_diff>